<commit_message>
formatting and almost final - rough draft
</commit_message>
<xml_diff>
--- a/Crowdfunding Report .docx
+++ b/Crowdfunding Report .docx
@@ -19,13 +19,27 @@
     </w:p>
     <w:p>
       <w:r>
-        <w:t xml:space="preserve">Module 1 Challenge: Excel Crowdfunding </w:t>
+        <w:t xml:space="preserve">Module 1 Challenge: </w:t>
       </w:r>
     </w:p>
-    <w:p/>
     <w:p>
-      <w:r>
-        <w:t>Given the provided data, what are three conclusions that we can draw about crowdfunding campaigns?</w:t>
+      <w:pPr>
+        <w:jc w:val="center"/>
+        <w:rPr>
+          <w:b/>
+          <w:bCs/>
+          <w:sz w:val="32"/>
+          <w:szCs w:val="32"/>
+        </w:rPr>
+      </w:pPr>
+      <w:r>
+        <w:rPr>
+          <w:b/>
+          <w:bCs/>
+          <w:sz w:val="32"/>
+          <w:szCs w:val="32"/>
+        </w:rPr>
+        <w:t>Excel Crowdfunding</w:t>
       </w:r>
     </w:p>
     <w:p>
@@ -36,95 +50,296 @@
         <w:t>Based on</w:t>
       </w:r>
       <w:r>
-        <w:t xml:space="preserve"> the analyzed data, theater generated the most amount of successful crowdfunding campaigns, which only had one sub-category of “plays” with 344 successful campaigns. The second and third categories that were the most successful were “music” and “film &amp; video”. The sub-category that was the most successful for the “music” was by far “rock” with 85 successful campaigns. The sub-category that was the most successful in the “film &amp; </w:t>
-      </w:r>
-      <w:r>
-        <w:t>video” was “documentary”</w:t>
+        <w:t xml:space="preserve"> the analyzed data, </w:t>
+      </w:r>
+      <w:r>
+        <w:t>there are several conclusions that we can draw, but only three will be highlighted here. First, the “</w:t>
+      </w:r>
+      <w:r>
+        <w:t>theater</w:t>
+      </w:r>
+      <w:r>
+        <w:t>” category</w:t>
+      </w:r>
+      <w:r>
+        <w:t xml:space="preserve"> generated the most amount of successful crowdfunding campaigns, which only had one sub-category of “plays</w:t>
+      </w:r>
+      <w:r>
+        <w:t>,</w:t>
+      </w:r>
+      <w:r>
+        <w:t xml:space="preserve">” with 344 successful campaigns. </w:t>
+      </w:r>
+      <w:r>
+        <w:t>Second</w:t>
+      </w:r>
+      <w:r>
+        <w:t xml:space="preserve"> and third</w:t>
+      </w:r>
+      <w:r>
+        <w:t>ly, the</w:t>
+      </w:r>
+      <w:r>
+        <w:t xml:space="preserve"> categories that were the most successful were “music” and “film &amp; video”. The sub-category that was the most successful for the “music” was by far “rock</w:t>
+      </w:r>
+      <w:r>
+        <w:t>,</w:t>
+      </w:r>
+      <w:r>
+        <w:t xml:space="preserve">” with 85 successful campaigns. The sub-category that was the most successful in the “film &amp; </w:t>
+      </w:r>
+      <w:r>
+        <w:t>video” was “documentary</w:t>
+      </w:r>
+      <w:r>
+        <w:t>,</w:t>
+      </w:r>
+      <w:r>
+        <w:t>”</w:t>
       </w:r>
       <w:r>
         <w:t xml:space="preserve"> with 60 successful campaigns.</w:t>
-      </w:r>
-    </w:p>
-    <w:p>
-      <w:r>
-        <w:t>What are some limitations of this dataset?</w:t>
-      </w:r>
-    </w:p>
-    <w:p>
-      <w:r>
-        <w:tab/>
-        <w:t>The limitation of this dataset is it is uncertain about why certain campaigns were canceled. Furthermore, where, and how, the pledges were recruited. This could be valuable information about how to target backers to influence a greater outcome.</w:t>
-      </w:r>
-    </w:p>
-    <w:p>
-      <w:r>
-        <w:t>What are some other possible tables and/or graphs that we could create, and what additional value would they provide?</w:t>
-      </w:r>
-    </w:p>
-    <w:p>
-      <w:r>
-        <w:tab/>
-        <w:t xml:space="preserve">We could add tables to analyze in greater depth the length of each campaign, and if it effects the outcome. Also making tables about the </w:t>
-      </w:r>
-      <w:r>
-        <w:t>what country the donations are coming from and if it is correlated to the type of campaign.</w:t>
       </w:r>
     </w:p>
     <w:p>
       <w:pPr>
+        <w:ind w:firstLine="720"/>
+      </w:pPr>
+      <w:r>
+        <w:t>Stating the limitations within the dataset is important because it can help create a situation where further investigation can be done to have a greater understanding, and possible improvements to draw more conclusions for informed decision making. One</w:t>
+      </w:r>
+      <w:r>
+        <w:t xml:space="preserve"> limitation of this dataset is</w:t>
+      </w:r>
+      <w:r>
+        <w:t xml:space="preserve"> that</w:t>
+      </w:r>
+      <w:r>
+        <w:t xml:space="preserve"> it is uncertain about why certain campaigns were canceled.</w:t>
+      </w:r>
+      <w:r>
+        <w:t xml:space="preserve"> Having this information could help prevent campaigns from </w:t>
+      </w:r>
+      <w:r>
+        <w:t>being canceled prematurely.</w:t>
+      </w:r>
+      <w:r>
+        <w:t xml:space="preserve"> Furthermore,</w:t>
+      </w:r>
+      <w:r>
+        <w:t xml:space="preserve"> another limitation is</w:t>
+      </w:r>
+      <w:r>
+        <w:t xml:space="preserve"> where, and how, the </w:t>
+      </w:r>
+      <w:r>
+        <w:t>backers</w:t>
+      </w:r>
+      <w:r>
+        <w:t xml:space="preserve"> were recruited.</w:t>
+      </w:r>
+      <w:r>
+        <w:t xml:space="preserve"> If there are several events, or online engagement, t</w:t>
+      </w:r>
+      <w:r>
+        <w:t>his could be valuable information about how to target backers to influence a greater outcome.</w:t>
+      </w:r>
+      <w:r>
+        <w:t xml:space="preserve"> </w:t>
+      </w:r>
+    </w:p>
+    <w:p>
+      <w:pPr>
+        <w:ind w:firstLine="720"/>
+      </w:pPr>
+      <w:r>
+        <w:tab/>
+      </w:r>
+      <w:r>
+        <w:t>However, we could still draw more conclusions within the dataset that has already been provided.</w:t>
+      </w:r>
+      <w:r>
+        <w:t xml:space="preserve"> </w:t>
+      </w:r>
+      <w:r>
+        <w:t xml:space="preserve">We could add </w:t>
+      </w:r>
+      <w:r>
+        <w:t xml:space="preserve">analysis and </w:t>
+      </w:r>
+      <w:r>
+        <w:t xml:space="preserve">tables to analyze in greater depth the length of each campaign, and if it </w:t>
+      </w:r>
+      <w:r>
+        <w:t>affects</w:t>
+      </w:r>
+      <w:r>
+        <w:t xml:space="preserve"> the outcome. </w:t>
+      </w:r>
+      <w:r>
+        <w:t>The duration can possibly cause the success rate of the campaign.</w:t>
+      </w:r>
+      <w:r>
+        <w:t xml:space="preserve"> And we could add if the length of the campaign is different between the different categories and sub-categories. </w:t>
+      </w:r>
+    </w:p>
+    <w:p>
+      <w:pPr>
+        <w:jc w:val="center"/>
         <w:rPr>
           <w:b/>
           <w:bCs/>
+          <w:sz w:val="32"/>
+          <w:szCs w:val="32"/>
         </w:rPr>
       </w:pPr>
       <w:r>
         <w:rPr>
           <w:b/>
           <w:bCs/>
+          <w:sz w:val="32"/>
+          <w:szCs w:val="32"/>
         </w:rPr>
         <w:t>Statistical Analysis</w:t>
       </w:r>
     </w:p>
     <w:p>
       <w:r>
-        <w:t>Use your data to determine whether the mean or the median better summarizes the data.</w:t>
+        <w:tab/>
+      </w:r>
+      <w:r>
+        <w:t xml:space="preserve">An additional analysis was done on the data of the successful and failed campaigns: the calculation of normal distribution, which helps visualize the data so statistical analysis can be easier to interpret. </w:t>
+      </w:r>
+      <w:r>
+        <w:t>T</w:t>
+      </w:r>
+      <w:r>
+        <w:t xml:space="preserve">he </w:t>
+      </w:r>
+      <w:r>
+        <w:t>b</w:t>
+      </w:r>
+      <w:r>
+        <w:t xml:space="preserve">ell </w:t>
+      </w:r>
+      <w:r>
+        <w:t>c</w:t>
+      </w:r>
+      <w:r>
+        <w:t xml:space="preserve">urves </w:t>
+      </w:r>
+      <w:r>
+        <w:t>in Figure 1</w:t>
+      </w:r>
+      <w:r>
+        <w:t>.</w:t>
+      </w:r>
+      <w:r>
+        <w:t xml:space="preserve"> and Figure 2</w:t>
+      </w:r>
+      <w:r>
+        <w:t>.</w:t>
+      </w:r>
+      <w:r>
+        <w:t xml:space="preserve"> show a</w:t>
+      </w:r>
+      <w:r>
+        <w:t xml:space="preserve"> skewed distribution</w:t>
+      </w:r>
+      <w:r>
+        <w:t>. Because the data is not symmetrical,</w:t>
+      </w:r>
+      <w:r>
+        <w:t xml:space="preserve"> the median is better to use </w:t>
+      </w:r>
+      <w:r>
+        <w:t xml:space="preserve">in summarizing the data </w:t>
+      </w:r>
+      <w:r>
+        <w:t>than the m</w:t>
+      </w:r>
+      <w:r>
+        <w:t>ean</w:t>
+      </w:r>
+      <w:r>
+        <w:t xml:space="preserve">. Both graphs show a right-skewed distribution </w:t>
+      </w:r>
+      <w:r>
+        <w:t>which</w:t>
+      </w:r>
+      <w:r>
+        <w:t xml:space="preserve"> </w:t>
+      </w:r>
+      <w:r>
+        <w:t>indicates</w:t>
+      </w:r>
+      <w:r>
+        <w:t xml:space="preserve"> the frequency of fewer </w:t>
+      </w:r>
+      <w:r>
+        <w:t xml:space="preserve">number of </w:t>
+      </w:r>
+      <w:r>
+        <w:t xml:space="preserve">backers is more common </w:t>
+      </w:r>
+      <w:r>
+        <w:t>than</w:t>
+      </w:r>
+      <w:r>
+        <w:t xml:space="preserve"> </w:t>
+      </w:r>
+      <w:r>
+        <w:t xml:space="preserve">frequency of </w:t>
+      </w:r>
+      <w:r>
+        <w:t>larger</w:t>
+      </w:r>
+      <w:r>
+        <w:t xml:space="preserve"> number of</w:t>
+      </w:r>
+      <w:r>
+        <w:t xml:space="preserve"> backers. </w:t>
       </w:r>
     </w:p>
     <w:p>
       <w:r>
         <w:tab/>
-        <w:t xml:space="preserve">Since the Bell Curves for both the Successful backers are both on a skewed distribution, the median is better to use than the median. Both graphs show a right-skewed distribution that </w:t>
-      </w:r>
-      <w:r>
-        <w:t>shows</w:t>
-      </w:r>
-      <w:r>
-        <w:t xml:space="preserve"> the frequency of fewer backers is more common that larger about of backers. </w:t>
-      </w:r>
-      <w:r>
-        <w:t>(</w:t>
-      </w:r>
-      <w:hyperlink r:id="rId4" w:history="1">
-        <w:r>
-          <w:rPr>
-            <w:rStyle w:val="Hyperlink"/>
-          </w:rPr>
-          <w:t>https://www.youtube.com/watch?v=K1xQK6pkGGg</w:t>
-        </w:r>
-      </w:hyperlink>
-      <w:r>
-        <w:t xml:space="preserve">, </w:t>
-      </w:r>
-      <w:hyperlink r:id="rId5" w:history="1">
-        <w:r>
-          <w:rPr>
-            <w:rStyle w:val="Hyperlink"/>
-          </w:rPr>
-          <w:t>https://www.youtube.com/watch?v=JFesFhraX2M</w:t>
-        </w:r>
-      </w:hyperlink>
-      <w:r>
-        <w:t>)</w:t>
+      </w:r>
+      <w:r>
+        <w:t>Furthermore, t</w:t>
+      </w:r>
+      <w:r>
+        <w:t>here is more variability within the successful</w:t>
+      </w:r>
+      <w:r>
+        <w:t xml:space="preserve"> campaigns and</w:t>
+      </w:r>
+      <w:r>
+        <w:t xml:space="preserve"> less variability with</w:t>
+      </w:r>
+      <w:r>
+        <w:t>in</w:t>
+      </w:r>
+      <w:r>
+        <w:t xml:space="preserve"> the failed </w:t>
+      </w:r>
+      <w:r>
+        <w:t>campaigns</w:t>
+      </w:r>
+      <w:r>
+        <w:t xml:space="preserve">. This </w:t>
+      </w:r>
+      <w:r>
+        <w:t xml:space="preserve">could </w:t>
+      </w:r>
+      <w:r>
+        <w:t xml:space="preserve">make sense because there would be a greater likelihood of success </w:t>
+      </w:r>
+      <w:r>
+        <w:t xml:space="preserve">with </w:t>
+      </w:r>
+      <w:r>
+        <w:t>the greater the tries through the addition of more backers. The lesser variability could cause failure earlier in the process of the crowdfunding campaign.</w:t>
       </w:r>
     </w:p>
     <w:p>
@@ -134,9 +349,9 @@
         </w:rPr>
         <w:lastRenderedPageBreak/>
         <w:drawing>
-          <wp:inline distT="0" distB="0" distL="0" distR="0" wp14:anchorId="0642FF1F" wp14:editId="5341FA5A">
-            <wp:extent cx="4762197" cy="2818948"/>
-            <wp:effectExtent l="0" t="0" r="635" b="635"/>
+          <wp:inline distT="0" distB="0" distL="0" distR="0" wp14:anchorId="0642FF1F" wp14:editId="3D595791">
+            <wp:extent cx="5495925" cy="3124200"/>
+            <wp:effectExtent l="0" t="0" r="9525" b="0"/>
             <wp:docPr id="1348671106" name="Chart 1">
               <a:extLst xmlns:a="http://schemas.openxmlformats.org/drawingml/2006/main">
                 <a:ext uri="{FF2B5EF4-FFF2-40B4-BE49-F238E27FC236}">
@@ -147,14 +362,31 @@
             <wp:cNvGraphicFramePr/>
             <a:graphic xmlns:a="http://schemas.openxmlformats.org/drawingml/2006/main">
               <a:graphicData uri="http://schemas.openxmlformats.org/drawingml/2006/chart">
-                <c:chart xmlns:c="http://schemas.openxmlformats.org/drawingml/2006/chart" xmlns:r="http://schemas.openxmlformats.org/officeDocument/2006/relationships" r:id="rId6"/>
+                <c:chart xmlns:c="http://schemas.openxmlformats.org/drawingml/2006/chart" xmlns:r="http://schemas.openxmlformats.org/officeDocument/2006/relationships" r:id="rId5"/>
               </a:graphicData>
             </a:graphic>
           </wp:inline>
         </w:drawing>
       </w:r>
     </w:p>
-    <w:p/>
+    <w:p>
+      <w:r>
+        <w:rPr>
+          <w:b/>
+          <w:bCs/>
+        </w:rPr>
+        <w:t>Figure 1</w:t>
+      </w:r>
+      <w:r>
+        <w:t xml:space="preserve">. Bell Curve </w:t>
+      </w:r>
+      <w:r>
+        <w:t>of</w:t>
+      </w:r>
+      <w:r>
+        <w:t xml:space="preserve"> the Backer Count for Successful Campaigns.</w:t>
+      </w:r>
+    </w:p>
     <w:p>
       <w:pPr>
         <w:rPr>
@@ -173,9 +405,9 @@
           <w:noProof/>
         </w:rPr>
         <w:drawing>
-          <wp:inline distT="0" distB="0" distL="0" distR="0" wp14:anchorId="374E0D94" wp14:editId="486BAACD">
-            <wp:extent cx="4730750" cy="2846917"/>
-            <wp:effectExtent l="0" t="0" r="12700" b="10795"/>
+          <wp:inline distT="0" distB="0" distL="0" distR="0" wp14:anchorId="374E0D94" wp14:editId="47D85542">
+            <wp:extent cx="5505450" cy="3105150"/>
+            <wp:effectExtent l="0" t="0" r="0" b="0"/>
             <wp:docPr id="939582214" name="Chart 1">
               <a:extLst xmlns:a="http://schemas.openxmlformats.org/drawingml/2006/main">
                 <a:ext uri="{FF2B5EF4-FFF2-40B4-BE49-F238E27FC236}">
@@ -186,68 +418,303 @@
             <wp:cNvGraphicFramePr/>
             <a:graphic xmlns:a="http://schemas.openxmlformats.org/drawingml/2006/main">
               <a:graphicData uri="http://schemas.openxmlformats.org/drawingml/2006/chart">
-                <c:chart xmlns:c="http://schemas.openxmlformats.org/drawingml/2006/chart" xmlns:r="http://schemas.openxmlformats.org/officeDocument/2006/relationships" r:id="rId7"/>
+                <c:chart xmlns:c="http://schemas.openxmlformats.org/drawingml/2006/chart" xmlns:r="http://schemas.openxmlformats.org/officeDocument/2006/relationships" r:id="rId6"/>
               </a:graphicData>
             </a:graphic>
           </wp:inline>
         </w:drawing>
+      </w:r>
+    </w:p>
+    <w:p>
+      <w:r>
+        <w:rPr>
+          <w:b/>
+          <w:bCs/>
+        </w:rPr>
+        <w:t xml:space="preserve">Figure </w:t>
+      </w:r>
+      <w:r>
+        <w:rPr>
+          <w:b/>
+          <w:bCs/>
+        </w:rPr>
+        <w:t>2</w:t>
+      </w:r>
+      <w:r>
+        <w:t xml:space="preserve">. Bell Curve </w:t>
+      </w:r>
+      <w:r>
+        <w:t>of</w:t>
+      </w:r>
+      <w:r>
+        <w:t xml:space="preserve"> the Backer Count for </w:t>
+      </w:r>
+      <w:r>
+        <w:t xml:space="preserve">Failed </w:t>
+      </w:r>
+      <w:r>
+        <w:t>Campaigns.</w:t>
       </w:r>
     </w:p>
     <w:p/>
     <w:p/>
     <w:p/>
     <w:p/>
-    <w:p/>
     <w:p>
       <w:r>
-        <w:lastRenderedPageBreak/>
-        <w:t>Use your data to determine if there is more variability with successful or unsuccessful campaigns. Does this make sense? Why or why not?</w:t>
+        <w:tab/>
       </w:r>
     </w:p>
     <w:p>
-      <w:hyperlink r:id="rId8" w:history="1">
-        <w:r>
-          <w:rPr>
-            <w:rStyle w:val="Hyperlink"/>
-          </w:rPr>
-          <w:t>https://www.youtube.com/watch?v=x0rmUXWtSS8</w:t>
-        </w:r>
-      </w:hyperlink>
-      <w:r>
-        <w:t xml:space="preserve"> </w:t>
-      </w:r>
-      <w:hyperlink r:id="rId9" w:history="1">
-        <w:r>
-          <w:rPr>
-            <w:rStyle w:val="Hyperlink"/>
-          </w:rPr>
-          <w:t>https://www.youtube.com/watch?v=s7WTQ0H0Acc</w:t>
-        </w:r>
-      </w:hyperlink>
-    </w:p>
-    <w:p/>
-    <w:p>
-      <w:r>
-        <w:tab/>
-        <w:t xml:space="preserve">There is more </w:t>
-      </w:r>
-      <w:r>
-        <w:t>variability</w:t>
-      </w:r>
-      <w:r>
-        <w:t xml:space="preserve"> </w:t>
-      </w:r>
-      <w:r>
-        <w:t>within the successful backers, less variability with the failed backer count. This could be perceived to make sense because there would be a greater likelihood of success the greater the tries through the addition of more backers. The lesser variability could cause failure earlier in the process of the crowd funding campaign.</w:t>
-      </w:r>
-      <w:r>
-        <w:t xml:space="preserve"> </w:t>
+      <w:pPr>
+        <w:jc w:val="center"/>
+        <w:rPr>
+          <w:b/>
+          <w:bCs/>
+        </w:rPr>
+      </w:pPr>
+      <w:r>
+        <w:rPr>
+          <w:b/>
+          <w:bCs/>
+        </w:rPr>
+        <w:t>References</w:t>
       </w:r>
     </w:p>
     <w:p>
-      <w:r>
-        <w:tab/>
-      </w:r>
+      <w:pPr>
+        <w:pStyle w:val="ListParagraph"/>
+        <w:numPr>
+          <w:ilvl w:val="0"/>
+          <w:numId w:val="1"/>
+        </w:numPr>
+        <w:rPr>
+          <w:color w:val="000000" w:themeColor="text1"/>
+        </w:rPr>
+      </w:pPr>
+      <w:r>
+        <w:rPr>
+          <w:color w:val="000000" w:themeColor="text1"/>
+        </w:rPr>
+        <w:t>Teacher's Tech.</w:t>
+      </w:r>
+      <w:r>
+        <w:rPr>
+          <w:color w:val="000000" w:themeColor="text1"/>
+        </w:rPr>
+        <w:t xml:space="preserve"> </w:t>
+      </w:r>
+      <w:r>
+        <w:rPr>
+          <w:color w:val="000000" w:themeColor="text1"/>
+        </w:rPr>
+        <w:t xml:space="preserve">(2022, Nov. 21). How to Create a Bell Curve </w:t>
+      </w:r>
+      <w:r>
+        <w:rPr>
+          <w:color w:val="000000" w:themeColor="text1"/>
+        </w:rPr>
+        <w:t>i</w:t>
+      </w:r>
+      <w:r>
+        <w:rPr>
+          <w:color w:val="000000" w:themeColor="text1"/>
+        </w:rPr>
+        <w:t xml:space="preserve">n Microsoft Excel. [Video file]. URL </w:t>
+      </w:r>
+      <w:r>
+        <w:rPr>
+          <w:color w:val="000000" w:themeColor="text1"/>
+        </w:rPr>
+        <w:t>https://www.youtube.com/watch?v=K1xQK6pkGGg</w:t>
+      </w:r>
+    </w:p>
+    <w:p>
+      <w:pPr>
+        <w:pStyle w:val="ListParagraph"/>
+        <w:numPr>
+          <w:ilvl w:val="0"/>
+          <w:numId w:val="1"/>
+        </w:numPr>
+        <w:rPr>
+          <w:rStyle w:val="Hyperlink"/>
+          <w:color w:val="000000" w:themeColor="text1"/>
+        </w:rPr>
+      </w:pPr>
+      <w:r>
+        <w:rPr>
+          <w:color w:val="000000" w:themeColor="text1"/>
+        </w:rPr>
+        <w:t xml:space="preserve">Khan Academy. (2017, July 7). </w:t>
+      </w:r>
+      <w:r>
+        <w:rPr>
+          <w:color w:val="000000" w:themeColor="text1"/>
+        </w:rPr>
+        <w:t>Median, mean and skew from density curves | AP Statistics | Khan Academy</w:t>
+      </w:r>
+      <w:r>
+        <w:rPr>
+          <w:color w:val="000000" w:themeColor="text1"/>
+        </w:rPr>
+        <w:t xml:space="preserve">. [Video file]. URL </w:t>
+      </w:r>
+      <w:r>
+        <w:rPr>
+          <w:color w:val="000000" w:themeColor="text1"/>
+        </w:rPr>
+        <w:t>https://www.youtube.com/watch?v=JFesFhraX2M</w:t>
+      </w:r>
+    </w:p>
+    <w:p>
+      <w:pPr>
+        <w:pStyle w:val="ListParagraph"/>
+        <w:numPr>
+          <w:ilvl w:val="0"/>
+          <w:numId w:val="1"/>
+        </w:numPr>
+        <w:rPr>
+          <w:rStyle w:val="Hyperlink"/>
+          <w:color w:val="000000" w:themeColor="text1"/>
+        </w:rPr>
+      </w:pPr>
+      <w:r>
+        <w:rPr>
+          <w:color w:val="000000" w:themeColor="text1"/>
+        </w:rPr>
+        <w:t>Steven Bradburn</w:t>
+      </w:r>
+      <w:r>
+        <w:rPr>
+          <w:color w:val="000000" w:themeColor="text1"/>
+        </w:rPr>
+        <w:t>. (2</w:t>
+      </w:r>
+      <w:r>
+        <w:rPr>
+          <w:color w:val="000000" w:themeColor="text1"/>
+        </w:rPr>
+        <w:t>021</w:t>
+      </w:r>
+      <w:r>
+        <w:rPr>
+          <w:color w:val="000000" w:themeColor="text1"/>
+        </w:rPr>
+        <w:t xml:space="preserve">, </w:t>
+      </w:r>
+      <w:r>
+        <w:rPr>
+          <w:color w:val="000000" w:themeColor="text1"/>
+        </w:rPr>
+        <w:t xml:space="preserve">June 2). </w:t>
+      </w:r>
+      <w:r>
+        <w:rPr>
+          <w:color w:val="000000" w:themeColor="text1"/>
+        </w:rPr>
+        <w:t xml:space="preserve">Variance - Clearly Explained (How </w:t>
+      </w:r>
+      <w:r>
+        <w:rPr>
+          <w:color w:val="000000" w:themeColor="text1"/>
+        </w:rPr>
+        <w:t>t</w:t>
+      </w:r>
+      <w:r>
+        <w:rPr>
+          <w:color w:val="000000" w:themeColor="text1"/>
+        </w:rPr>
+        <w:t>o Calculate Variance)</w:t>
+      </w:r>
+      <w:r>
+        <w:rPr>
+          <w:color w:val="000000" w:themeColor="text1"/>
+        </w:rPr>
+        <w:t>.</w:t>
+      </w:r>
+      <w:r>
+        <w:rPr>
+          <w:color w:val="000000" w:themeColor="text1"/>
+        </w:rPr>
+        <w:t xml:space="preserve"> </w:t>
+      </w:r>
+      <w:r>
+        <w:rPr>
+          <w:color w:val="000000" w:themeColor="text1"/>
+        </w:rPr>
+        <w:t>[Video file]. URL</w:t>
+      </w:r>
+      <w:r>
+        <w:rPr>
+          <w:color w:val="000000" w:themeColor="text1"/>
+        </w:rPr>
+        <w:t xml:space="preserve"> </w:t>
+      </w:r>
+      <w:r>
+        <w:rPr>
+          <w:color w:val="000000" w:themeColor="text1"/>
+        </w:rPr>
+        <w:t>https://www.youtube.com/watch?v=x0rmUXWtSS8</w:t>
+      </w:r>
+    </w:p>
+    <w:p>
+      <w:pPr>
+        <w:pStyle w:val="ListParagraph"/>
+        <w:numPr>
+          <w:ilvl w:val="0"/>
+          <w:numId w:val="1"/>
+        </w:numPr>
+        <w:rPr>
+          <w:color w:val="000000" w:themeColor="text1"/>
+        </w:rPr>
+      </w:pPr>
+      <w:r>
+        <w:rPr>
+          <w:rStyle w:val="Hyperlink"/>
+          <w:color w:val="000000" w:themeColor="text1"/>
+          <w:u w:val="none"/>
+        </w:rPr>
+        <w:t xml:space="preserve">Daniel Storage. (2019, June 18). </w:t>
+      </w:r>
+      <w:r>
+        <w:rPr>
+          <w:rStyle w:val="Hyperlink"/>
+          <w:color w:val="000000" w:themeColor="text1"/>
+          <w:u w:val="none"/>
+        </w:rPr>
+        <w:t>Measures of Variability (Range, Standard Deviation, Variance)</w:t>
+      </w:r>
+      <w:r>
+        <w:rPr>
+          <w:rStyle w:val="Hyperlink"/>
+          <w:color w:val="000000" w:themeColor="text1"/>
+          <w:u w:val="none"/>
+        </w:rPr>
+        <w:t xml:space="preserve">. [Video file]. </w:t>
+      </w:r>
+      <w:proofErr w:type="gramStart"/>
+      <w:r>
+        <w:rPr>
+          <w:rStyle w:val="Hyperlink"/>
+          <w:color w:val="000000" w:themeColor="text1"/>
+          <w:u w:val="none"/>
+        </w:rPr>
+        <w:t>URL</w:t>
+      </w:r>
+      <w:r>
+        <w:rPr>
+          <w:rStyle w:val="Hyperlink"/>
+          <w:color w:val="000000" w:themeColor="text1"/>
+        </w:rPr>
+        <w:t xml:space="preserve"> </w:t>
+      </w:r>
+      <w:r>
+        <w:rPr>
+          <w:color w:val="000000" w:themeColor="text1"/>
+        </w:rPr>
+        <w:t xml:space="preserve"> https://www.youtube.com/watch?v=s7WTQ0H0Acc</w:t>
+      </w:r>
+      <w:proofErr w:type="gramEnd"/>
     </w:p>
     <w:p>
       <w:pPr>
@@ -265,6 +732,103 @@
     </w:sectPr>
   </w:body>
 </w:document>
+</file>
+
+<file path=word/numbering.xml><?xml version="1.0" encoding="utf-8"?>
+<w:numbering xmlns:wpc="http://schemas.microsoft.com/office/word/2010/wordprocessingCanvas" xmlns:cx="http://schemas.microsoft.com/office/drawing/2014/chartex" xmlns:cx1="http://schemas.microsoft.com/office/drawing/2015/9/8/chartex" xmlns:cx2="http://schemas.microsoft.com/office/drawing/2015/10/21/chartex" xmlns:cx3="http://schemas.microsoft.com/office/drawing/2016/5/9/chartex" xmlns:cx4="http://schemas.microsoft.com/office/drawing/2016/5/10/chartex" xmlns:cx5="http://schemas.microsoft.com/office/drawing/2016/5/11/chartex" xmlns:cx6="http://schemas.microsoft.com/office/drawing/2016/5/12/chartex" xmlns:cx7="http://schemas.microsoft.com/office/drawing/2016/5/13/chartex" xmlns:cx8="http://schemas.microsoft.com/office/drawing/2016/5/14/chartex" xmlns:mc="http://schemas.openxmlformats.org/markup-compatibility/2006" xmlns:aink="http://schemas.microsoft.com/office/drawing/2016/ink" xmlns:am3d="http://schemas.microsoft.com/office/drawing/2017/model3d" xmlns:o="urn:schemas-microsoft-com:office:office" xmlns:oel="http://schemas.microsoft.com/office/2019/extlst" xmlns:r="http://schemas.openxmlformats.org/officeDocument/2006/relationships" xmlns:m="http://schemas.openxmlformats.org/officeDocument/2006/math" xmlns:v="urn:schemas-microsoft-com:vml" xmlns:wp14="http://schemas.microsoft.com/office/word/2010/wordprocessingDrawing" xmlns:wp="http://schemas.openxmlformats.org/drawingml/2006/wordprocessingDrawing" xmlns:w10="urn:schemas-microsoft-com:office:word" xmlns:w="http://schemas.openxmlformats.org/wordprocessingml/2006/main" xmlns:w14="http://schemas.microsoft.com/office/word/2010/wordml" xmlns:w15="http://schemas.microsoft.com/office/word/2012/wordml" xmlns:w16cex="http://schemas.microsoft.com/office/word/2018/wordml/cex" xmlns:w16cid="http://schemas.microsoft.com/office/word/2016/wordml/cid" xmlns:w16="http://schemas.microsoft.com/office/word/2018/wordml" xmlns:w16sdtdh="http://schemas.microsoft.com/office/word/2020/wordml/sdtdatahash" xmlns:w16se="http://schemas.microsoft.com/office/word/2015/wordml/symex" xmlns:wpg="http://schemas.microsoft.com/office/word/2010/wordprocessingGroup" xmlns:wpi="http://schemas.microsoft.com/office/word/2010/wordprocessingInk" xmlns:wne="http://schemas.microsoft.com/office/word/2006/wordml" xmlns:wps="http://schemas.microsoft.com/office/word/2010/wordprocessingShape" mc:Ignorable="w14 w15 w16se w16cid w16 w16cex w16sdtdh wp14">
+  <w:abstractNum w:abstractNumId="0" w15:restartNumberingAfterBreak="0">
+    <w:nsid w:val="0DF654A2"/>
+    <w:multiLevelType w:val="hybridMultilevel"/>
+    <w:tmpl w:val="70FE28FA"/>
+    <w:lvl w:ilvl="0" w:tplc="0409000F">
+      <w:start w:val="1"/>
+      <w:numFmt w:val="decimal"/>
+      <w:lvlText w:val="%1."/>
+      <w:lvlJc w:val="left"/>
+      <w:pPr>
+        <w:ind w:left="720" w:hanging="360"/>
+      </w:pPr>
+      <w:rPr>
+        <w:rFonts w:hint="default"/>
+      </w:rPr>
+    </w:lvl>
+    <w:lvl w:ilvl="1" w:tplc="04090019" w:tentative="1">
+      <w:start w:val="1"/>
+      <w:numFmt w:val="lowerLetter"/>
+      <w:lvlText w:val="%2."/>
+      <w:lvlJc w:val="left"/>
+      <w:pPr>
+        <w:ind w:left="1440" w:hanging="360"/>
+      </w:pPr>
+    </w:lvl>
+    <w:lvl w:ilvl="2" w:tplc="0409001B" w:tentative="1">
+      <w:start w:val="1"/>
+      <w:numFmt w:val="lowerRoman"/>
+      <w:lvlText w:val="%3."/>
+      <w:lvlJc w:val="right"/>
+      <w:pPr>
+        <w:ind w:left="2160" w:hanging="180"/>
+      </w:pPr>
+    </w:lvl>
+    <w:lvl w:ilvl="3" w:tplc="0409000F" w:tentative="1">
+      <w:start w:val="1"/>
+      <w:numFmt w:val="decimal"/>
+      <w:lvlText w:val="%4."/>
+      <w:lvlJc w:val="left"/>
+      <w:pPr>
+        <w:ind w:left="2880" w:hanging="360"/>
+      </w:pPr>
+    </w:lvl>
+    <w:lvl w:ilvl="4" w:tplc="04090019" w:tentative="1">
+      <w:start w:val="1"/>
+      <w:numFmt w:val="lowerLetter"/>
+      <w:lvlText w:val="%5."/>
+      <w:lvlJc w:val="left"/>
+      <w:pPr>
+        <w:ind w:left="3600" w:hanging="360"/>
+      </w:pPr>
+    </w:lvl>
+    <w:lvl w:ilvl="5" w:tplc="0409001B" w:tentative="1">
+      <w:start w:val="1"/>
+      <w:numFmt w:val="lowerRoman"/>
+      <w:lvlText w:val="%6."/>
+      <w:lvlJc w:val="right"/>
+      <w:pPr>
+        <w:ind w:left="4320" w:hanging="180"/>
+      </w:pPr>
+    </w:lvl>
+    <w:lvl w:ilvl="6" w:tplc="0409000F" w:tentative="1">
+      <w:start w:val="1"/>
+      <w:numFmt w:val="decimal"/>
+      <w:lvlText w:val="%7."/>
+      <w:lvlJc w:val="left"/>
+      <w:pPr>
+        <w:ind w:left="5040" w:hanging="360"/>
+      </w:pPr>
+    </w:lvl>
+    <w:lvl w:ilvl="7" w:tplc="04090019" w:tentative="1">
+      <w:start w:val="1"/>
+      <w:numFmt w:val="lowerLetter"/>
+      <w:lvlText w:val="%8."/>
+      <w:lvlJc w:val="left"/>
+      <w:pPr>
+        <w:ind w:left="5760" w:hanging="360"/>
+      </w:pPr>
+    </w:lvl>
+    <w:lvl w:ilvl="8" w:tplc="0409001B" w:tentative="1">
+      <w:start w:val="1"/>
+      <w:numFmt w:val="lowerRoman"/>
+      <w:lvlText w:val="%9."/>
+      <w:lvlJc w:val="right"/>
+      <w:pPr>
+        <w:ind w:left="6480" w:hanging="180"/>
+      </w:pPr>
+    </w:lvl>
+  </w:abstractNum>
+  <w:num w:numId="1" w16cid:durableId="1111053348">
+    <w:abstractNumId w:val="0"/>
+  </w:num>
+</w:numbering>
 </file>
 
 <file path=word/styles.xml><?xml version="1.0" encoding="utf-8"?>
@@ -717,6 +1281,29 @@
       <w:color w:val="605E5C"/>
       <w:shd w:val="clear" w:color="auto" w:fill="E1DFDD"/>
     </w:rPr>
+  </w:style>
+  <w:style w:type="character" w:styleId="FollowedHyperlink">
+    <w:name w:val="FollowedHyperlink"/>
+    <w:basedOn w:val="DefaultParagraphFont"/>
+    <w:uiPriority w:val="99"/>
+    <w:semiHidden/>
+    <w:unhideWhenUsed/>
+    <w:rsid w:val="00F304FA"/>
+    <w:rPr>
+      <w:color w:val="954F72" w:themeColor="followedHyperlink"/>
+      <w:u w:val="single"/>
+    </w:rPr>
+  </w:style>
+  <w:style w:type="paragraph" w:styleId="ListParagraph">
+    <w:name w:val="List Paragraph"/>
+    <w:basedOn w:val="Normal"/>
+    <w:uiPriority w:val="34"/>
+    <w:qFormat/>
+    <w:rsid w:val="001A2B6B"/>
+    <w:pPr>
+      <w:ind w:left="720"/>
+      <w:contextualSpacing/>
+    </w:pPr>
   </w:style>
 </w:styles>
 </file>

</xml_diff>